<commit_message>
Daten geändert für Usability-Test
</commit_message>
<xml_diff>
--- a/Usability-Test/TA-Test/TA-Test/Interview_2/Transkript/TN_2.docx
+++ b/Usability-Test/TA-Test/TA-Test/Interview_2/Transkript/TN_2.docx
@@ -447,7 +447,19 @@
         <w:t xml:space="preserve"> </w:t>
       </w:r>
       <w:r>
-        <w:t>Fieber, ja, man solle schreiten können.</w:t>
+        <w:t>Fieber, ja, man soll</w:t>
+      </w:r>
+      <w:r>
+        <w:t>t</w:t>
+      </w:r>
+      <w:r>
+        <w:t>e schrei</w:t>
+      </w:r>
+      <w:r>
+        <w:t>b</w:t>
+      </w:r>
+      <w:r>
+        <w:t>en können.</w:t>
       </w:r>
       <w:r>
         <w:t xml:space="preserve"> </w:t>
@@ -495,18 +507,10 @@
         <w:t>iesem</w:t>
       </w:r>
       <w:r>
-        <w:t xml:space="preserve"> Fall </w:t>
-      </w:r>
-      <w:proofErr w:type="gramStart"/>
-      <w:r>
-        <w:t xml:space="preserve">ja </w:t>
-      </w:r>
-      <w:r>
-        <w:t xml:space="preserve"> nur</w:t>
-      </w:r>
-      <w:proofErr w:type="gramEnd"/>
-      <w:r>
-        <w:t xml:space="preserve"> </w:t>
+        <w:t xml:space="preserve"> Fall ja </w:t>
+      </w:r>
+      <w:r>
+        <w:t xml:space="preserve">nur </w:t>
       </w:r>
       <w:r>
         <w:t>einmal, ne?</w:t>
@@ -547,7 +551,6 @@
         </w:rPr>
         <w:t>(Klickt den Radio Button „Seit weniger als 24 Stunden“ und klickt dann auf den Button „Eintragen</w:t>
       </w:r>
-      <w:proofErr w:type="gramStart"/>
       <w:r>
         <w:rPr>
           <w:color w:val="4472C4" w:themeColor="accent1"/>
@@ -556,31 +559,22 @@
       </w:r>
       <w:r>
         <w:rPr>
-          <w:color w:val="4472C4" w:themeColor="accent1"/>
-        </w:rPr>
-        <w:t xml:space="preserve"> </w:t>
-      </w:r>
-      <w:r>
-        <w:rPr>
           <w:color w:val="ED7D31" w:themeColor="accent2"/>
         </w:rPr>
         <w:t>-</w:t>
       </w:r>
-      <w:proofErr w:type="gramEnd"/>
       <w:r>
         <w:rPr>
           <w:color w:val="ED7D31" w:themeColor="accent2"/>
         </w:rPr>
         <w:t xml:space="preserve">&gt; Intensität wurde </w:t>
       </w:r>
-      <w:proofErr w:type="spellStart"/>
       <w:r>
         <w:rPr>
           <w:color w:val="ED7D31" w:themeColor="accent2"/>
         </w:rPr>
-        <w:t>garnicht</w:t>
-      </w:r>
-      <w:proofErr w:type="spellEnd"/>
+        <w:t>gar nicht</w:t>
+      </w:r>
       <w:r>
         <w:rPr>
           <w:color w:val="ED7D31" w:themeColor="accent2"/>
@@ -939,6 +933,12 @@
       <w:r>
         <w:t>Das hat die Funktionalität, hat es jetzt wahrscheinlich nicht übernommen.</w:t>
       </w:r>
+      <w:r>
+        <w:t xml:space="preserve"> </w:t>
+      </w:r>
+      <w:r>
+        <w:t>Aber die Aufgabe lautet, Sie haben Kopfschmerzen eingetragen. Also, die sehen Sie ja hier und sollen jetzt gut die Intensität ändern. Also, die Intensität hat sich quasi verstärkt.</w:t>
+      </w:r>
     </w:p>
     <w:p/>
     <w:p>
@@ -951,24 +951,6 @@
         <w:t xml:space="preserve">T2: </w:t>
       </w:r>
       <w:r>
-        <w:t>Aber die Aufgabe lautet, Sie haben Kopfschmerzen eingetragen.</w:t>
-      </w:r>
-      <w:r>
-        <w:t xml:space="preserve"> </w:t>
-      </w:r>
-      <w:r>
-        <w:t>Also, die sehen Sie ja hier und sollen jetzt gut die Intensität ändern.</w:t>
-      </w:r>
-      <w:r>
-        <w:t xml:space="preserve"> </w:t>
-      </w:r>
-      <w:r>
-        <w:t>Also, die Intensität hat sich quasi verstärkt.</w:t>
-      </w:r>
-      <w:r>
-        <w:t xml:space="preserve"> </w:t>
-      </w:r>
-      <w:r>
         <w:rPr>
           <w:color w:val="4472C4" w:themeColor="accent1"/>
         </w:rPr>
@@ -978,14 +960,7 @@
         <w:rPr>
           <w:color w:val="4472C4" w:themeColor="accent1"/>
         </w:rPr>
-        <w:t xml:space="preserve"> und versucht nun den Schieberegler von der Intensität nach rechts zu </w:t>
-      </w:r>
-      <w:proofErr w:type="gramStart"/>
-      <w:r>
-        <w:rPr>
-          <w:color w:val="4472C4" w:themeColor="accent1"/>
-        </w:rPr>
-        <w:t>verschieben</w:t>
+        <w:t xml:space="preserve"> und versucht nun den Schieberegler von der Intensität nach rechts zu verschieben</w:t>
       </w:r>
       <w:r>
         <w:rPr>
@@ -994,14 +969,7 @@
         <w:t xml:space="preserve">) </w:t>
       </w:r>
       <w:r>
-        <w:t xml:space="preserve"> </w:t>
-      </w:r>
-      <w:r>
-        <w:t>Bearbeiten</w:t>
-      </w:r>
-      <w:proofErr w:type="gramEnd"/>
-      <w:r>
-        <w:t>, drücken, damit ich es ändern kann.</w:t>
+        <w:t>Bearbeiten, drücken, damit ich es ändern kann.</w:t>
       </w:r>
       <w:r>
         <w:t xml:space="preserve"> (</w:t>
@@ -2136,54 +2104,959 @@
         <w:t xml:space="preserve">T2: </w:t>
       </w:r>
       <w:r>
-        <w:t xml:space="preserve">Ja, ja, das </w:t>
+        <w:t>Ja, ja, das sowieso.</w:t>
+      </w:r>
+      <w:r>
+        <w:t xml:space="preserve"> </w:t>
+      </w:r>
+      <w:proofErr w:type="gramStart"/>
+      <w:r>
+        <w:t>Ich</w:t>
+      </w:r>
+      <w:proofErr w:type="gramEnd"/>
+      <w:r>
+        <w:t xml:space="preserve"> denke zum Beispiel an die Herrschaften oder </w:t>
+      </w:r>
+      <w:proofErr w:type="spellStart"/>
+      <w:r>
+        <w:t>Dam</w:t>
+      </w:r>
+      <w:r>
+        <w:t>en</w:t>
+      </w:r>
+      <w:r>
+        <w:t>schaften</w:t>
+      </w:r>
+      <w:proofErr w:type="spellEnd"/>
+      <w:r>
+        <w:t>,</w:t>
+      </w:r>
+    </w:p>
+    <w:p>
+      <w:r>
+        <w:t>mit denen ich früher zusammengearbeitet habe.</w:t>
+      </w:r>
+      <w:r>
+        <w:t xml:space="preserve"> </w:t>
+      </w:r>
+      <w:r>
+        <w:t>Das waren die Junkies.</w:t>
+      </w:r>
+      <w:r>
+        <w:t xml:space="preserve"> </w:t>
+      </w:r>
+      <w:r>
+        <w:t xml:space="preserve">Und </w:t>
+      </w:r>
+      <w:r>
+        <w:t xml:space="preserve">von </w:t>
+      </w:r>
+      <w:r>
+        <w:t>denen wird kein einziger das Ding da nutzen.</w:t>
+      </w:r>
+    </w:p>
+    <w:p/>
+    <w:p>
+      <w:r>
+        <w:t xml:space="preserve">I: </w:t>
+      </w:r>
+      <w:r>
+        <w:t>Ja.</w:t>
+      </w:r>
+    </w:p>
+    <w:p/>
+    <w:p>
+      <w:r>
+        <w:t xml:space="preserve">T2: </w:t>
+      </w:r>
+      <w:r>
+        <w:t xml:space="preserve">Ob der HIV hat oder sonst irgendwas, </w:t>
+      </w:r>
+      <w:r>
+        <w:t>Gelbsucht</w:t>
+      </w:r>
+      <w:r>
+        <w:t>, weiß der Geier was.</w:t>
+      </w:r>
+      <w:r>
+        <w:t xml:space="preserve"> </w:t>
+      </w:r>
+      <w:r>
+        <w:t>Das ist den völlig wurscht.</w:t>
+      </w:r>
+      <w:r>
+        <w:t xml:space="preserve"> </w:t>
+      </w:r>
+      <w:r>
+        <w:t xml:space="preserve">Also </w:t>
+      </w:r>
+      <w:proofErr w:type="gramStart"/>
+      <w:r>
+        <w:t>dieses Klientel</w:t>
+      </w:r>
+      <w:proofErr w:type="gramEnd"/>
+      <w:r>
+        <w:t xml:space="preserve"> kriegen wir mit so einer App überhaupt nicht.</w:t>
+      </w:r>
+      <w:r>
+        <w:t xml:space="preserve"> </w:t>
+      </w:r>
+      <w:r>
+        <w:t xml:space="preserve">Vielleicht, wenn sie dann mal dran sind </w:t>
+      </w:r>
+      <w:r>
+        <w:t xml:space="preserve">und im Drogenprogramm </w:t>
+      </w:r>
+      <w:r>
+        <w:t>sind</w:t>
+      </w:r>
+      <w:r>
+        <w:t xml:space="preserve"> </w:t>
+      </w:r>
+      <w:r>
+        <w:t xml:space="preserve">und dann langsam </w:t>
+      </w:r>
+      <w:r>
+        <w:t xml:space="preserve">das Hirn </w:t>
+      </w:r>
+      <w:r>
+        <w:t>wiederkommt.</w:t>
+      </w:r>
+      <w:r>
+        <w:t xml:space="preserve"> </w:t>
+      </w:r>
+      <w:r>
+        <w:t>Aber vorher hat mir da keine Chance.</w:t>
+      </w:r>
+      <w:r>
+        <w:t xml:space="preserve"> </w:t>
+      </w:r>
+      <w:proofErr w:type="gramStart"/>
+      <w:r>
+        <w:t>Sagt</w:t>
+      </w:r>
+      <w:proofErr w:type="gramEnd"/>
+      <w:r>
+        <w:t xml:space="preserve"> ich jetzt mal aus der Erfragung</w:t>
+      </w:r>
+      <w:r>
+        <w:t xml:space="preserve"> </w:t>
+      </w:r>
+      <w:r>
+        <w:t>heraus.</w:t>
+      </w:r>
+    </w:p>
+    <w:p/>
+    <w:p>
+      <w:r>
+        <w:t xml:space="preserve">I: </w:t>
+      </w:r>
+      <w:r>
+        <w:t>Klar, man kann da wahrscheinlich nicht jeden mit abholen.</w:t>
+      </w:r>
+      <w:r>
+        <w:t xml:space="preserve"> </w:t>
+      </w:r>
+      <w:r>
+        <w:t>Aber vielen kann man da auf jeden Fall dadurch mit dieser App auch unterstützen.</w:t>
+      </w:r>
+      <w:r>
+        <w:t xml:space="preserve"> </w:t>
+      </w:r>
+      <w:r>
+        <w:t>Und genau, nee.</w:t>
+      </w:r>
+    </w:p>
+    <w:p/>
+    <w:p>
+      <w:r>
+        <w:t xml:space="preserve">T2: </w:t>
+      </w:r>
+      <w:r>
+        <w:t>Weiter geht's.</w:t>
+      </w:r>
+    </w:p>
+    <w:p/>
+    <w:p>
+      <w:r>
+        <w:t xml:space="preserve">I: </w:t>
+      </w:r>
+      <w:r>
+        <w:t>Dann können wir weitermachen.</w:t>
+      </w:r>
+      <w:r>
+        <w:t xml:space="preserve"> </w:t>
+      </w:r>
+      <w:r>
+        <w:t>Okay, gut.</w:t>
+      </w:r>
+      <w:r>
+        <w:t xml:space="preserve"> </w:t>
+      </w:r>
+      <w:r>
+        <w:t>Schön, dann stellen Sie sich vor, Sie öffnen die App</w:t>
+      </w:r>
+      <w:r>
+        <w:t xml:space="preserve"> </w:t>
+      </w:r>
+      <w:r>
+        <w:t>und möchten Ihren persönlichen Symptomverlauf überprüfen.</w:t>
+      </w:r>
+      <w:r>
+        <w:t xml:space="preserve"> </w:t>
+      </w:r>
+      <w:r>
+        <w:t>Ihre Aufgabe besteht darin, den Wochenüberblick</w:t>
+      </w:r>
+      <w:r>
+        <w:t xml:space="preserve"> </w:t>
+      </w:r>
+      <w:r>
+        <w:t>über Ihre Symptome für die vergangenen Woche zu finden.</w:t>
+      </w:r>
+    </w:p>
+    <w:p/>
+    <w:p>
+      <w:pPr>
+        <w:rPr>
+          <w:color w:val="4472C4" w:themeColor="accent1"/>
+        </w:rPr>
+      </w:pPr>
+      <w:r>
+        <w:t xml:space="preserve">T2: </w:t>
+      </w:r>
+      <w:r>
+        <w:t>Okay, einmal wieder das Symptom Tagebuch.</w:t>
+      </w:r>
+      <w:r>
+        <w:t xml:space="preserve"> </w:t>
+      </w:r>
+      <w:r>
+        <w:rPr>
+          <w:color w:val="4472C4" w:themeColor="accent1"/>
+        </w:rPr>
+        <w:t xml:space="preserve">(Klickt auf den Button Symptomtagebuch) </w:t>
+      </w:r>
+      <w:r>
+        <w:t xml:space="preserve">Dann habe ich hier unten so ein </w:t>
+      </w:r>
+      <w:proofErr w:type="spellStart"/>
+      <w:r>
+        <w:t>Pictogramm</w:t>
+      </w:r>
+      <w:proofErr w:type="spellEnd"/>
+      <w:r>
+        <w:rPr>
+          <w:color w:val="4472C4" w:themeColor="accent1"/>
+        </w:rPr>
+        <w:t xml:space="preserve"> </w:t>
+      </w:r>
+      <w:r>
+        <w:t>mit diesem Verlaufszeichen.</w:t>
+      </w:r>
+      <w:r>
+        <w:t xml:space="preserve"> </w:t>
+      </w:r>
+      <w:r>
+        <w:rPr>
+          <w:color w:val="4472C4" w:themeColor="accent1"/>
+        </w:rPr>
+        <w:t xml:space="preserve">(Klickt auf den </w:t>
+      </w:r>
+      <w:proofErr w:type="gramStart"/>
+      <w:r>
+        <w:rPr>
+          <w:color w:val="4472C4" w:themeColor="accent1"/>
+        </w:rPr>
+        <w:t xml:space="preserve">Symptomverlauf) </w:t>
+      </w:r>
+      <w:r>
+        <w:rPr>
+          <w:color w:val="4472C4" w:themeColor="accent1"/>
+        </w:rPr>
+        <w:t xml:space="preserve"> </w:t>
+      </w:r>
+      <w:r>
+        <w:t>Und</w:t>
+      </w:r>
+      <w:proofErr w:type="gramEnd"/>
+      <w:r>
+        <w:t xml:space="preserve"> da habe ich eine Kalenderwoche, die angezeigt wird.</w:t>
+      </w:r>
+      <w:r>
+        <w:rPr>
+          <w:color w:val="4472C4" w:themeColor="accent1"/>
+        </w:rPr>
+        <w:t xml:space="preserve"> </w:t>
+      </w:r>
+      <w:r>
+        <w:t>Und Sie sagten die Kalenderwoche vorher.</w:t>
+      </w:r>
+    </w:p>
+    <w:p/>
+    <w:p>
+      <w:r>
+        <w:t xml:space="preserve">I: </w:t>
+      </w:r>
+      <w:r>
+        <w:t>Genau.</w:t>
+      </w:r>
+    </w:p>
+    <w:p/>
+    <w:p>
+      <w:r>
+        <w:t xml:space="preserve">T2: </w:t>
+      </w:r>
+      <w:r>
+        <w:t>Geht nicht.</w:t>
+      </w:r>
+      <w:r>
+        <w:t xml:space="preserve"> </w:t>
+      </w:r>
+      <w:r>
+        <w:t xml:space="preserve">Das ist doch 25er </w:t>
+      </w:r>
+      <w:proofErr w:type="spellStart"/>
+      <w:r>
+        <w:t>Okines</w:t>
+      </w:r>
+      <w:proofErr w:type="spellEnd"/>
+      <w:r>
+        <w:t>.</w:t>
+      </w:r>
+      <w:r>
+        <w:t xml:space="preserve"> </w:t>
+      </w:r>
+      <w:r>
+        <w:t>Das würde ich anders strukturieren.</w:t>
+      </w:r>
+      <w:r>
+        <w:t xml:space="preserve"> </w:t>
+      </w:r>
+      <w:r>
+        <w:t>Ihr habt Kalenderwoche 24 oben, Kalenderwoche 25 unten.</w:t>
+      </w:r>
+      <w:r>
+        <w:t xml:space="preserve"> </w:t>
+      </w:r>
+      <w:r>
+        <w:t>Wieder oben, wieder hier unten.</w:t>
+      </w:r>
+      <w:r>
+        <w:t xml:space="preserve"> </w:t>
+      </w:r>
+      <w:r>
+        <w:t>Ich würde das nebeneinander machen.</w:t>
+      </w:r>
+      <w:r>
+        <w:t xml:space="preserve"> </w:t>
+      </w:r>
+      <w:r>
+        <w:t>24, 25, 26, 27 in einer Reihe</w:t>
+      </w:r>
+      <w:r>
+        <w:t xml:space="preserve"> </w:t>
+      </w:r>
+      <w:r>
+        <w:t>und unten 28 bis 31 auch in</w:t>
+      </w:r>
+      <w:r>
+        <w:t xml:space="preserve"> </w:t>
+      </w:r>
+      <w:r>
+        <w:t>einer Reihe.</w:t>
+      </w:r>
+    </w:p>
+    <w:p/>
+    <w:p>
+      <w:r>
+        <w:t xml:space="preserve">I: </w:t>
+      </w:r>
+      <w:r>
+        <w:t>Ja.</w:t>
+      </w:r>
+    </w:p>
+    <w:p/>
+    <w:p>
+      <w:pPr>
+        <w:rPr>
+          <w:color w:val="4472C4" w:themeColor="accent1"/>
+        </w:rPr>
+      </w:pPr>
+      <w:r>
+        <w:t xml:space="preserve">T2: </w:t>
+      </w:r>
+      <w:r>
+        <w:t>Das ist sinnvoll.</w:t>
+      </w:r>
+      <w:r>
+        <w:t xml:space="preserve"> </w:t>
+      </w:r>
+      <w:r>
+        <w:t>Das ist ein Ruck hier.</w:t>
+      </w:r>
+      <w:r>
+        <w:t xml:space="preserve"> </w:t>
+      </w:r>
+      <w:r>
+        <w:t xml:space="preserve">Also </w:t>
+      </w:r>
+      <w:r>
+        <w:t>Sie sagten</w:t>
+      </w:r>
+      <w:r>
+        <w:t xml:space="preserve"> Kalenderwoche 25.</w:t>
+      </w:r>
+      <w:r>
+        <w:t xml:space="preserve"> </w:t>
+      </w:r>
+      <w:r>
+        <w:rPr>
+          <w:color w:val="4472C4" w:themeColor="accent1"/>
+        </w:rPr>
+        <w:t xml:space="preserve">(Klickt auf die Kalenderwoche 25) </w:t>
+      </w:r>
+    </w:p>
+    <w:p/>
+    <w:p>
+      <w:r>
+        <w:t xml:space="preserve">I: </w:t>
+      </w:r>
+      <w:r>
+        <w:t>Genau.</w:t>
+      </w:r>
+    </w:p>
+    <w:p/>
+    <w:p>
+      <w:r>
+        <w:t xml:space="preserve">T2: </w:t>
+      </w:r>
+      <w:r>
+        <w:t>Da habe ich drei Dinge eingetragen.</w:t>
+      </w:r>
+      <w:r>
+        <w:t xml:space="preserve"> </w:t>
+      </w:r>
+      <w:r>
+        <w:t xml:space="preserve">Fieber, </w:t>
+      </w:r>
+      <w:r>
+        <w:t>Gl</w:t>
+      </w:r>
+      <w:r>
+        <w:t>iederschme</w:t>
+      </w:r>
+      <w:r>
+        <w:t>rz</w:t>
+      </w:r>
+      <w:r>
+        <w:t>en und Durchfall.</w:t>
+      </w:r>
+      <w:r>
+        <w:t xml:space="preserve"> </w:t>
+      </w:r>
+      <w:r>
+        <w:t>Was soll ich jetzt machen?</w:t>
+      </w:r>
+    </w:p>
+    <w:p/>
+    <w:p>
+      <w:r>
+        <w:t xml:space="preserve">I: </w:t>
+      </w:r>
+      <w:r>
+        <w:t>Den Wochenüberblick</w:t>
+      </w:r>
+      <w:r>
+        <w:t xml:space="preserve"> a</w:t>
+      </w:r>
+      <w:r>
+        <w:t>nzeige</w:t>
+      </w:r>
+      <w:r>
+        <w:t>n</w:t>
+      </w:r>
+      <w:r>
+        <w:t xml:space="preserve"> lassen.</w:t>
+      </w:r>
+      <w:r>
+        <w:t xml:space="preserve"> </w:t>
+      </w:r>
+      <w:r>
+        <w:t>Also würden Sie jetzt sagen, sind Sie fertig</w:t>
+      </w:r>
+    </w:p>
+    <w:p>
+      <w:r>
+        <w:t>oder müssten Sie noch irgendwas erledigen?</w:t>
+      </w:r>
+    </w:p>
+    <w:p/>
+    <w:p>
+      <w:r>
+        <w:t xml:space="preserve">T2: </w:t>
+      </w:r>
+      <w:r>
+        <w:t>Ich habe jetzt eine Kalenderwoche 25 angeklickt.</w:t>
+      </w:r>
+      <w:r>
+        <w:t xml:space="preserve"> </w:t>
+      </w:r>
+      <w:r>
+        <w:t>Es geht nur mal mit der rechten Taste da rein</w:t>
+      </w:r>
+      <w:r>
+        <w:t xml:space="preserve"> </w:t>
+      </w:r>
+      <w:r>
+        <w:rPr>
+          <w:color w:val="4472C4" w:themeColor="accent1"/>
+        </w:rPr>
+        <w:t>(Führt einen Rechtsklick auf die Kalenderwoche 25 aus)</w:t>
+      </w:r>
+      <w:r>
+        <w:t>.</w:t>
+      </w:r>
+      <w:r>
+        <w:t xml:space="preserve"> </w:t>
+      </w:r>
+      <w:r>
+        <w:t>Da ist keine Funktion.</w:t>
+      </w:r>
+    </w:p>
+    <w:p>
+      <w:r>
+        <w:t>Wenn ich die 25er Kalenderwoche ankli</w:t>
+      </w:r>
+      <w:r>
+        <w:t xml:space="preserve">cke </w:t>
+      </w:r>
+      <w:r>
+        <w:rPr>
+          <w:color w:val="4472C4" w:themeColor="accent1"/>
+        </w:rPr>
+        <w:t>(Klickt auf die KW 25)</w:t>
+      </w:r>
+      <w:r>
+        <w:rPr>
+          <w:color w:val="4472C4" w:themeColor="accent1"/>
+        </w:rPr>
+        <w:t>,</w:t>
+      </w:r>
+      <w:r>
+        <w:rPr>
+          <w:color w:val="4472C4" w:themeColor="accent1"/>
+        </w:rPr>
+        <w:t xml:space="preserve"> </w:t>
+      </w:r>
+      <w:r>
+        <w:t>kriege ich drei Dinge</w:t>
+      </w:r>
+      <w:r>
+        <w:t xml:space="preserve"> </w:t>
+      </w:r>
+      <w:r>
+        <w:t>angezeigt.</w:t>
+      </w:r>
+      <w:r>
+        <w:t xml:space="preserve"> </w:t>
+      </w:r>
+      <w:proofErr w:type="gramStart"/>
+      <w:r>
+        <w:t>Fieber</w:t>
+      </w:r>
+      <w:r>
+        <w:t xml:space="preserve"> </w:t>
+      </w:r>
+      <w:r>
+        <w:t>,</w:t>
+      </w:r>
+      <w:proofErr w:type="gramEnd"/>
+      <w:r>
+        <w:t xml:space="preserve"> </w:t>
+      </w:r>
+      <w:r>
+        <w:t>Gli</w:t>
+      </w:r>
+      <w:r>
+        <w:t>ederschme</w:t>
+      </w:r>
+      <w:r>
+        <w:t>rzen</w:t>
+      </w:r>
+      <w:r>
+        <w:t xml:space="preserve"> und Durchfall.</w:t>
+      </w:r>
+      <w:r>
+        <w:t xml:space="preserve"> </w:t>
+      </w:r>
+      <w:r>
+        <w:t>Sonst nichts.</w:t>
+      </w:r>
+      <w:r>
+        <w:t xml:space="preserve"> </w:t>
+      </w:r>
+      <w:r>
+        <w:t xml:space="preserve">Weder </w:t>
+      </w:r>
+      <w:proofErr w:type="gramStart"/>
+      <w:r>
+        <w:t>die Tage,</w:t>
+      </w:r>
+      <w:proofErr w:type="gramEnd"/>
+      <w:r>
+        <w:t xml:space="preserve"> noch die Häufigkeit, noch sonst irgendwas.</w:t>
+      </w:r>
+      <w:r>
+        <w:t xml:space="preserve"> </w:t>
+      </w:r>
+      <w:r>
+        <w:t xml:space="preserve">Jetzt gehe ich auf die einzelne Symptome </w:t>
+      </w:r>
+      <w:proofErr w:type="gramStart"/>
+      <w:r>
+        <w:t>drauf</w:t>
+      </w:r>
+      <w:r>
+        <w:t xml:space="preserve"> </w:t>
+      </w:r>
+      <w:r>
+        <w:t xml:space="preserve"> </w:t>
+      </w:r>
+      <w:r>
+        <w:rPr>
+          <w:color w:val="4472C4" w:themeColor="accent1"/>
+        </w:rPr>
+        <w:t>(</w:t>
+      </w:r>
+      <w:proofErr w:type="gramEnd"/>
+      <w:r>
+        <w:rPr>
+          <w:color w:val="4472C4" w:themeColor="accent1"/>
+        </w:rPr>
+        <w:t>Klickt auf das Symptom Fieber)</w:t>
+      </w:r>
+      <w:r>
+        <w:t xml:space="preserve"> </w:t>
+      </w:r>
+      <w:r>
+        <w:t>und da</w:t>
+      </w:r>
+      <w:r>
+        <w:t xml:space="preserve"> </w:t>
+      </w:r>
+      <w:r>
+        <w:t>kriege ich dann</w:t>
+      </w:r>
+      <w:r>
+        <w:t xml:space="preserve"> </w:t>
+      </w:r>
+      <w:r>
+        <w:t>eine Anzeige</w:t>
+      </w:r>
+      <w:r>
+        <w:t xml:space="preserve"> </w:t>
+      </w:r>
+      <w:r>
+        <w:t>über die</w:t>
+      </w:r>
+      <w:r>
+        <w:t xml:space="preserve"> </w:t>
+      </w:r>
+      <w:r>
+        <w:t>den Tagesverlauf,</w:t>
+      </w:r>
+      <w:r>
+        <w:t xml:space="preserve"> </w:t>
+      </w:r>
+      <w:r>
+        <w:t>auch die Tage von Montag bis Sonntag</w:t>
+      </w:r>
+      <w:r>
+        <w:t xml:space="preserve"> </w:t>
+      </w:r>
+      <w:r>
+        <w:t>über den Symptomverlauf.</w:t>
+      </w:r>
+      <w:r>
+        <w:t xml:space="preserve"> </w:t>
+      </w:r>
+      <w:r>
+        <w:t>So, da habe ich eine blaue Linie,</w:t>
+      </w:r>
+      <w:r>
+        <w:t xml:space="preserve"> </w:t>
+      </w:r>
+      <w:r>
+        <w:t>die da durchgeht.</w:t>
+      </w:r>
+      <w:r>
+        <w:t xml:space="preserve"> </w:t>
+      </w:r>
+      <w:r>
+        <w:t>Ich weiß nicht, was die blaue Linie sagen soll.</w:t>
+      </w:r>
+      <w:r>
+        <w:t xml:space="preserve"> </w:t>
+      </w:r>
+    </w:p>
+    <w:p/>
+    <w:p>
+      <w:r>
+        <w:t xml:space="preserve">I: </w:t>
+      </w:r>
+      <w:r>
+        <w:t>Das würde dann...</w:t>
+      </w:r>
+      <w:r>
+        <w:t xml:space="preserve"> </w:t>
+      </w:r>
+    </w:p>
+    <w:p/>
+    <w:p>
+      <w:r>
+        <w:t xml:space="preserve">T2: </w:t>
+      </w:r>
+      <w:r>
+        <w:t>Das ist dann das Fieber.</w:t>
+      </w:r>
+      <w:r>
+        <w:t xml:space="preserve"> </w:t>
+      </w:r>
+      <w:r>
+        <w:t>Ich nehme an, das ist die Intensität.</w:t>
+      </w:r>
+      <w:r>
+        <w:t xml:space="preserve"> </w:t>
+      </w:r>
+      <w:r>
+        <w:t>Ich h</w:t>
+      </w:r>
+      <w:r>
+        <w:t xml:space="preserve">abe </w:t>
+      </w:r>
+      <w:r>
+        <w:t>unter dieser Grafik</w:t>
+      </w:r>
+      <w:r>
+        <w:t xml:space="preserve"> </w:t>
+      </w:r>
+      <w:r>
+        <w:t>drei Punkte.</w:t>
+      </w:r>
+      <w:r>
+        <w:t xml:space="preserve"> </w:t>
+      </w:r>
+      <w:r>
+        <w:t>Drei Buttons zum Anklicken.</w:t>
+      </w:r>
+      <w:r>
+        <w:t xml:space="preserve"> </w:t>
+      </w:r>
+      <w:r>
+        <w:t>Ich gehe so auf Intensität.</w:t>
+      </w:r>
+      <w:r>
+        <w:t xml:space="preserve"> </w:t>
+      </w:r>
+      <w:r>
+        <w:t>Dann gehe ich mal auf die Häufigkeit.</w:t>
+      </w:r>
+      <w:r>
+        <w:t xml:space="preserve"> </w:t>
+      </w:r>
+      <w:r>
+        <w:rPr>
+          <w:color w:val="4472C4" w:themeColor="accent1"/>
+        </w:rPr>
+        <w:t xml:space="preserve">(Klickt Checkbox die Intensität, die Häufigkeit und die Dauer an) </w:t>
+      </w:r>
+      <w:r>
+        <w:t xml:space="preserve">Und wenn ich die </w:t>
+      </w:r>
+      <w:proofErr w:type="spellStart"/>
+      <w:r>
+        <w:t>ankli</w:t>
+      </w:r>
+      <w:r>
+        <w:t>cke</w:t>
+      </w:r>
+      <w:r>
+        <w:t>e</w:t>
+      </w:r>
+      <w:proofErr w:type="spellEnd"/>
+      <w:r>
+        <w:t>,</w:t>
+      </w:r>
+      <w:r>
+        <w:t xml:space="preserve"> </w:t>
+      </w:r>
+      <w:r>
+        <w:t>ändert sich nichts von der Anzeige her.</w:t>
+      </w:r>
+      <w:r>
+        <w:t xml:space="preserve"> </w:t>
+      </w:r>
+      <w:r>
+        <w:t>Das nehme ich wieder raus.</w:t>
+      </w:r>
+      <w:r>
+        <w:t xml:space="preserve"> </w:t>
+      </w:r>
+      <w:r>
+        <w:t>Also ich lese das mal so.</w:t>
+      </w:r>
+      <w:r>
+        <w:t xml:space="preserve"> </w:t>
+      </w:r>
+      <w:r>
+        <w:t>Auf der linken Seite habe ich die Grafik von 0 bis 6 oben.</w:t>
+      </w:r>
+      <w:r>
+        <w:t xml:space="preserve"> </w:t>
+      </w:r>
+      <w:r>
+        <w:t xml:space="preserve">Ich </w:t>
+      </w:r>
+      <w:r>
+        <w:t>vermute</w:t>
+      </w:r>
+      <w:r>
+        <w:t xml:space="preserve"> mal, </w:t>
+      </w:r>
+      <w:r>
+        <w:lastRenderedPageBreak/>
+        <w:t>damit ist die Intensität gemeint.</w:t>
+      </w:r>
+      <w:r>
+        <w:t xml:space="preserve"> </w:t>
+      </w:r>
+      <w:r>
+        <w:t>Und die Orangen, Balken...</w:t>
+      </w:r>
+      <w:r>
+        <w:t xml:space="preserve"> </w:t>
+      </w:r>
+      <w:r>
+        <w:t>Ja, das ist doch die Intensität.</w:t>
+      </w:r>
+      <w:r>
+        <w:t xml:space="preserve"> </w:t>
+      </w:r>
+      <w:r>
+        <w:t>Was ist mit dem Blauen?</w:t>
+      </w:r>
+      <w:r>
+        <w:t xml:space="preserve"> </w:t>
+      </w:r>
+      <w:r>
+        <w:t>Ist es vielleicht die Häufigkeit?</w:t>
+      </w:r>
+      <w:r>
+        <w:t xml:space="preserve"> </w:t>
+      </w:r>
+      <w:r>
+        <w:t>Oder ist es blaue die</w:t>
+      </w:r>
+      <w:r>
+        <w:t xml:space="preserve"> </w:t>
+      </w:r>
+      <w:r>
+        <w:t>Intensität</w:t>
+      </w:r>
+      <w:r>
+        <w:t xml:space="preserve"> </w:t>
+      </w:r>
+      <w:r>
+        <w:t>und die Orangen sind die Häufigkeit?</w:t>
+      </w:r>
+      <w:r>
+        <w:t xml:space="preserve"> </w:t>
+      </w:r>
+      <w:r>
+        <w:t>Das kann ich jetzt nicht unterscheiden.</w:t>
+      </w:r>
+      <w:r>
+        <w:t xml:space="preserve"> </w:t>
+      </w:r>
+    </w:p>
+    <w:p/>
+    <w:p>
+      <w:r>
+        <w:t xml:space="preserve">I: </w:t>
+      </w:r>
+      <w:r>
+        <w:t xml:space="preserve">Das ist jetzt auch kein Problem. </w:t>
+      </w:r>
+      <w:r>
+        <w:t>Das soll wirklich plus demonstrativ da sein.</w:t>
+      </w:r>
+      <w:r>
+        <w:t xml:space="preserve"> </w:t>
+      </w:r>
+      <w:r>
+        <w:t>Die Grafik ändert sich auch nicht normalerweise.</w:t>
+      </w:r>
+      <w:r>
+        <w:t xml:space="preserve"> </w:t>
+      </w:r>
+      <w:r>
+        <w:t>Es sollte dann so sein, wie Sie jetzt gerade,</w:t>
+      </w:r>
+      <w:r>
+        <w:t xml:space="preserve"> </w:t>
+      </w:r>
+      <w:r>
+        <w:t>wenn Sie auf Intensität klicken,</w:t>
+      </w:r>
+      <w:r>
+        <w:t xml:space="preserve"> </w:t>
+      </w:r>
+      <w:r>
+        <w:t xml:space="preserve">dass sich die Grafik dann oben dementsprechend </w:t>
       </w:r>
       <w:proofErr w:type="spellStart"/>
       <w:proofErr w:type="gramStart"/>
       <w:r>
-        <w:t>sowieso.Ich</w:t>
+        <w:t>ändert.Genau</w:t>
       </w:r>
       <w:proofErr w:type="spellEnd"/>
       <w:proofErr w:type="gramEnd"/>
       <w:r>
-        <w:t xml:space="preserve"> denke zum Beispiel an die Herrschaften oder </w:t>
-      </w:r>
-      <w:proofErr w:type="spellStart"/>
-      <w:r>
-        <w:t>Dam</w:t>
-      </w:r>
-      <w:r>
-        <w:t>en</w:t>
-      </w:r>
-      <w:r>
-        <w:t>schaften</w:t>
-      </w:r>
-      <w:proofErr w:type="spellEnd"/>
-      <w:r>
-        <w:t>,</w:t>
-      </w:r>
-    </w:p>
-    <w:p>
-      <w:r>
-        <w:t>mit denen ich früher zusammengearbeitet habe.</w:t>
-      </w:r>
-      <w:r>
-        <w:t xml:space="preserve"> </w:t>
-      </w:r>
-      <w:r>
-        <w:t>Das waren die Junkies.</w:t>
-      </w:r>
-      <w:r>
-        <w:t xml:space="preserve"> </w:t>
-      </w:r>
-      <w:r>
-        <w:t xml:space="preserve">Und </w:t>
-      </w:r>
-      <w:r>
-        <w:t xml:space="preserve">von </w:t>
-      </w:r>
-      <w:r>
-        <w:t>denen wird kein einziger das Ding da nutzen.</w:t>
+        <w:t>.</w:t>
+      </w:r>
+      <w:r>
+        <w:t xml:space="preserve"> </w:t>
+      </w:r>
+      <w:r>
+        <w:t>Ist jetzt plus leider hier noch nicht gemacht worden.</w:t>
+      </w:r>
+      <w:r>
+        <w:t xml:space="preserve"> </w:t>
+      </w:r>
+      <w:r>
+        <w:t>Und deswegen ändert sich da jetzt quasi noch nicht dynamisch.</w:t>
+      </w:r>
+    </w:p>
+    <w:p/>
+    <w:p>
+      <w:r>
+        <w:t xml:space="preserve">T2: </w:t>
+      </w:r>
+      <w:r>
+        <w:t>Aber diese drei Punkte machen Sinn, die da aufgeführt sind.</w:t>
+      </w:r>
+      <w:r>
+        <w:t xml:space="preserve"> </w:t>
+      </w:r>
+      <w:r>
+        <w:t>Intensität, Häufigkeit und auch die Dauer.</w:t>
+      </w:r>
+      <w:r>
+        <w:t xml:space="preserve"> </w:t>
+      </w:r>
+      <w:r>
+        <w:t>Muss man sagen.</w:t>
       </w:r>
     </w:p>
     <w:p/>
@@ -2192,7 +3065,10 @@
         <w:t xml:space="preserve">I: </w:t>
       </w:r>
       <w:r>
-        <w:t>Ja.</w:t>
+        <w:t>Okay.</w:t>
+      </w:r>
+      <w:r>
+        <w:t xml:space="preserve"> </w:t>
       </w:r>
     </w:p>
     <w:p/>
@@ -2201,80 +3077,40 @@
         <w:t xml:space="preserve">T2: </w:t>
       </w:r>
       <w:r>
-        <w:t xml:space="preserve">Ob der HIV hat oder sonst irgendwas, </w:t>
-      </w:r>
-      <w:r>
-        <w:t>Gelbsucht</w:t>
-      </w:r>
-      <w:r>
-        <w:t>, weiß der Geier was.</w:t>
-      </w:r>
-      <w:r>
-        <w:t xml:space="preserve"> </w:t>
-      </w:r>
-      <w:r>
-        <w:t>Das ist den völlig wurscht.</w:t>
-      </w:r>
-      <w:r>
-        <w:t xml:space="preserve"> </w:t>
-      </w:r>
-      <w:r>
-        <w:t xml:space="preserve">Also </w:t>
-      </w:r>
-      <w:proofErr w:type="gramStart"/>
-      <w:r>
-        <w:t>dieses Klientel</w:t>
-      </w:r>
-      <w:proofErr w:type="gramEnd"/>
-      <w:r>
-        <w:t xml:space="preserve"> kriegen wir mit so einer App überhaupt nicht.</w:t>
-      </w:r>
-      <w:r>
-        <w:t xml:space="preserve"> </w:t>
-      </w:r>
-      <w:r>
-        <w:t xml:space="preserve">Vielleicht, wenn sie dann mal dran sind </w:t>
-      </w:r>
-      <w:r>
-        <w:t xml:space="preserve">und im Drogenprogramm </w:t>
-      </w:r>
-      <w:r>
-        <w:t>sind</w:t>
-      </w:r>
-      <w:r>
-        <w:t xml:space="preserve"> </w:t>
-      </w:r>
-      <w:r>
-        <w:t xml:space="preserve">und dann langsam </w:t>
-      </w:r>
-      <w:r>
-        <w:t xml:space="preserve">das Hirn </w:t>
-      </w:r>
-      <w:r>
-        <w:t>wiederkommt.</w:t>
-      </w:r>
-      <w:r>
-        <w:t xml:space="preserve"> </w:t>
-      </w:r>
-      <w:r>
-        <w:t>Aber vorher hat mir da keine Chance.</w:t>
-      </w:r>
-      <w:r>
-        <w:t xml:space="preserve"> </w:t>
-      </w:r>
-      <w:proofErr w:type="gramStart"/>
-      <w:r>
-        <w:t>Sagt</w:t>
-      </w:r>
-      <w:proofErr w:type="gramEnd"/>
-      <w:r>
-        <w:t xml:space="preserve"> ich jetzt mal aus der Erfragung</w:t>
-      </w:r>
-      <w:r>
-        <w:t xml:space="preserve"> </w:t>
-      </w:r>
-      <w:r>
-        <w:t>heraus.</w:t>
+        <w:t>Doch, ja.</w:t>
+      </w:r>
+      <w:r>
+        <w:t xml:space="preserve"> </w:t>
+      </w:r>
+      <w:r>
+        <w:t>Wenn man das dann später dann mal</w:t>
+      </w:r>
+      <w:r>
+        <w:t xml:space="preserve"> </w:t>
+      </w:r>
+      <w:r>
+        <w:t>in der weiteren Ausführung anklicken kann</w:t>
+      </w:r>
+      <w:r>
+        <w:t xml:space="preserve"> </w:t>
+      </w:r>
+      <w:r>
+        <w:t>und dann andere Linien angezeigt bekommen</w:t>
+      </w:r>
+      <w:r>
+        <w:t xml:space="preserve"> </w:t>
+      </w:r>
+      <w:r>
+        <w:t>oder die Linien getrennt werden,</w:t>
+      </w:r>
+      <w:r>
+        <w:t xml:space="preserve"> </w:t>
+      </w:r>
+      <w:r>
+        <w:t>die da angezeigt werden, dann macht das auch noch mehr Sinn.</w:t>
+      </w:r>
+      <w:r>
+        <w:t xml:space="preserve"> </w:t>
       </w:r>
     </w:p>
     <w:p/>
@@ -2283,19 +3119,28 @@
         <w:t xml:space="preserve">I: </w:t>
       </w:r>
       <w:r>
-        <w:t>Klar, man kann da wahrscheinlich nicht jeden mit abholen.</w:t>
-      </w:r>
-      <w:r>
-        <w:t xml:space="preserve"> </w:t>
-      </w:r>
-      <w:r>
-        <w:t>Aber vielen kann man da auf jeden Fall dadurch mit dieser App auch unterstützen.</w:t>
-      </w:r>
-      <w:r>
-        <w:t xml:space="preserve"> </w:t>
-      </w:r>
-      <w:r>
-        <w:t>Und genau, nee.</w:t>
+        <w:t>Okay, gut.</w:t>
+      </w:r>
+      <w:r>
+        <w:t xml:space="preserve"> </w:t>
+      </w:r>
+      <w:r>
+        <w:t>Würden Sie da auch vielleicht noch andere Parameter vermissen,</w:t>
+      </w:r>
+      <w:r>
+        <w:t xml:space="preserve"> </w:t>
+      </w:r>
+      <w:r>
+        <w:t>also wie Intensität, Häufigkeit und Dauer?</w:t>
+      </w:r>
+      <w:r>
+        <w:t xml:space="preserve"> </w:t>
+      </w:r>
+      <w:r>
+        <w:t>Oder sagen Sie, die drei sind aufgeführt?</w:t>
+      </w:r>
+      <w:r>
+        <w:t xml:space="preserve"> </w:t>
       </w:r>
     </w:p>
     <w:p/>
@@ -2304,772 +3149,103 @@
         <w:t xml:space="preserve">T2: </w:t>
       </w:r>
       <w:r>
-        <w:t>Weiter geht's.</w:t>
-      </w:r>
-    </w:p>
-    <w:p/>
-    <w:p>
-      <w:r>
-        <w:t xml:space="preserve">I: </w:t>
-      </w:r>
-      <w:r>
-        <w:t>Dann können wir weitermachen.</w:t>
-      </w:r>
-      <w:r>
-        <w:t xml:space="preserve"> </w:t>
-      </w:r>
-      <w:r>
-        <w:t>Okay, gut.</w:t>
-      </w:r>
-      <w:r>
-        <w:t xml:space="preserve"> </w:t>
-      </w:r>
-      <w:r>
-        <w:t>Schön, dann stellen Sie sich vor, Sie öffnen die App</w:t>
-      </w:r>
-      <w:r>
-        <w:t xml:space="preserve"> </w:t>
-      </w:r>
-      <w:r>
-        <w:t>und möchten Ihren persönlichen Symptomverlauf überprüfen.</w:t>
-      </w:r>
-      <w:r>
-        <w:t xml:space="preserve"> </w:t>
-      </w:r>
-      <w:r>
-        <w:t>Ihre Aufgabe besteht darin, den Wochenüberblick</w:t>
-      </w:r>
-      <w:r>
-        <w:t xml:space="preserve"> </w:t>
-      </w:r>
-      <w:r>
-        <w:t>über Ihre Symptome für die vergangenen Woche zu finden.</w:t>
-      </w:r>
-    </w:p>
-    <w:p/>
-    <w:p>
-      <w:pPr>
-        <w:rPr>
-          <w:color w:val="4472C4" w:themeColor="accent1"/>
-        </w:rPr>
-      </w:pPr>
-      <w:r>
-        <w:t xml:space="preserve">T2: </w:t>
-      </w:r>
-      <w:r>
-        <w:t>Okay, einmal wieder das Symptom Tagebuch.</w:t>
-      </w:r>
-      <w:r>
-        <w:t xml:space="preserve"> </w:t>
-      </w:r>
-      <w:r>
-        <w:rPr>
-          <w:color w:val="4472C4" w:themeColor="accent1"/>
-        </w:rPr>
-        <w:t xml:space="preserve">(Klickt auf den Button Symptomtagebuch) </w:t>
-      </w:r>
-      <w:r>
-        <w:t xml:space="preserve">Dann habe ich hier unten so ein </w:t>
-      </w:r>
-      <w:proofErr w:type="spellStart"/>
-      <w:r>
-        <w:t>Pictogramm</w:t>
-      </w:r>
-      <w:proofErr w:type="spellEnd"/>
-      <w:r>
-        <w:rPr>
-          <w:color w:val="4472C4" w:themeColor="accent1"/>
-        </w:rPr>
-        <w:t xml:space="preserve"> </w:t>
-      </w:r>
-      <w:r>
-        <w:t>mit diesem Verlaufszeichen.</w:t>
-      </w:r>
-      <w:r>
-        <w:t xml:space="preserve"> </w:t>
-      </w:r>
-      <w:r>
-        <w:rPr>
-          <w:color w:val="4472C4" w:themeColor="accent1"/>
-        </w:rPr>
-        <w:t xml:space="preserve">(Klickt auf den </w:t>
-      </w:r>
-      <w:proofErr w:type="gramStart"/>
-      <w:r>
-        <w:rPr>
-          <w:color w:val="4472C4" w:themeColor="accent1"/>
-        </w:rPr>
-        <w:t xml:space="preserve">Symptomverlauf) </w:t>
-      </w:r>
-      <w:r>
-        <w:rPr>
-          <w:color w:val="4472C4" w:themeColor="accent1"/>
-        </w:rPr>
-        <w:t xml:space="preserve"> </w:t>
-      </w:r>
-      <w:r>
-        <w:t>Und</w:t>
-      </w:r>
-      <w:proofErr w:type="gramEnd"/>
-      <w:r>
-        <w:t xml:space="preserve"> da habe ich eine Kalenderwoche, die angezeigt wird.</w:t>
-      </w:r>
-      <w:r>
-        <w:rPr>
-          <w:color w:val="4472C4" w:themeColor="accent1"/>
-        </w:rPr>
-        <w:t xml:space="preserve"> </w:t>
-      </w:r>
-      <w:r>
-        <w:t>Und Sie sagten die Kalenderwoche vorher.</w:t>
-      </w:r>
-    </w:p>
-    <w:p/>
-    <w:p>
-      <w:r>
-        <w:t xml:space="preserve">I: </w:t>
-      </w:r>
-      <w:r>
-        <w:t>Genau.</w:t>
-      </w:r>
-    </w:p>
-    <w:p/>
-    <w:p>
-      <w:r>
-        <w:t xml:space="preserve">T2: </w:t>
-      </w:r>
-      <w:r>
-        <w:t>Geht nicht.</w:t>
-      </w:r>
-      <w:r>
-        <w:t xml:space="preserve"> </w:t>
-      </w:r>
-      <w:r>
-        <w:t xml:space="preserve">Das ist doch 25er </w:t>
-      </w:r>
-      <w:proofErr w:type="spellStart"/>
-      <w:r>
-        <w:t>Okines</w:t>
-      </w:r>
-      <w:proofErr w:type="spellEnd"/>
-      <w:r>
-        <w:t>.</w:t>
-      </w:r>
-      <w:r>
-        <w:t xml:space="preserve"> </w:t>
-      </w:r>
-      <w:r>
-        <w:t>Das würde ich anders strukturieren.</w:t>
-      </w:r>
-      <w:r>
-        <w:t xml:space="preserve"> </w:t>
-      </w:r>
-      <w:r>
-        <w:t>Ihr habt Kalenderwoche 24 oben, Kalenderwoche 25 unten.</w:t>
-      </w:r>
-      <w:r>
-        <w:t xml:space="preserve"> </w:t>
-      </w:r>
-      <w:r>
-        <w:t>Wieder oben, wieder hier unten.</w:t>
-      </w:r>
-      <w:r>
-        <w:t xml:space="preserve"> </w:t>
-      </w:r>
-      <w:r>
-        <w:t>Ich würde das nebeneinander machen.</w:t>
-      </w:r>
-      <w:r>
-        <w:t xml:space="preserve"> </w:t>
-      </w:r>
-      <w:r>
-        <w:t>24, 25, 26, 27 in einer Reihe</w:t>
-      </w:r>
-      <w:r>
-        <w:t xml:space="preserve"> </w:t>
-      </w:r>
-      <w:r>
-        <w:t>und unten 28 bis 31 auch in</w:t>
-      </w:r>
-      <w:r>
-        <w:t xml:space="preserve"> </w:t>
-      </w:r>
-      <w:r>
-        <w:t>einer Reihe.</w:t>
-      </w:r>
-    </w:p>
-    <w:p/>
-    <w:p>
-      <w:r>
-        <w:t xml:space="preserve">I: </w:t>
-      </w:r>
-      <w:r>
-        <w:t>Ja.</w:t>
-      </w:r>
-    </w:p>
-    <w:p/>
-    <w:p>
-      <w:pPr>
-        <w:rPr>
-          <w:color w:val="4472C4" w:themeColor="accent1"/>
-        </w:rPr>
-      </w:pPr>
-      <w:r>
-        <w:t xml:space="preserve">T2: </w:t>
-      </w:r>
-      <w:r>
-        <w:t>Das ist sinnvoll.</w:t>
-      </w:r>
-      <w:r>
-        <w:t xml:space="preserve"> </w:t>
-      </w:r>
-      <w:r>
-        <w:t>Das ist ein Ruck hier.</w:t>
-      </w:r>
-      <w:r>
-        <w:t xml:space="preserve"> </w:t>
-      </w:r>
-      <w:r>
-        <w:t xml:space="preserve">Also </w:t>
-      </w:r>
-      <w:r>
-        <w:t>Sie sagten</w:t>
-      </w:r>
-      <w:r>
-        <w:t xml:space="preserve"> Kalenderwoche 25.</w:t>
-      </w:r>
-      <w:r>
-        <w:t xml:space="preserve"> </w:t>
-      </w:r>
-      <w:r>
-        <w:rPr>
-          <w:color w:val="4472C4" w:themeColor="accent1"/>
-        </w:rPr>
-        <w:t xml:space="preserve">(Klickt auf die Kalenderwoche 25) </w:t>
-      </w:r>
-    </w:p>
-    <w:p/>
-    <w:p>
-      <w:r>
-        <w:t xml:space="preserve">I: </w:t>
-      </w:r>
-      <w:r>
-        <w:t>Genau.</w:t>
-      </w:r>
-    </w:p>
-    <w:p/>
-    <w:p>
-      <w:r>
-        <w:t xml:space="preserve">T2: </w:t>
-      </w:r>
-      <w:r>
-        <w:t>Da habe ich drei Dinge eingetragen.</w:t>
-      </w:r>
-      <w:r>
-        <w:t xml:space="preserve"> </w:t>
-      </w:r>
-      <w:r>
-        <w:t xml:space="preserve">Fieber, </w:t>
-      </w:r>
-      <w:r>
-        <w:t>Gl</w:t>
-      </w:r>
-      <w:r>
-        <w:t>iederschme</w:t>
-      </w:r>
-      <w:r>
-        <w:t>rz</w:t>
-      </w:r>
-      <w:r>
-        <w:t>en und Durchfall.</w:t>
-      </w:r>
-      <w:r>
-        <w:t xml:space="preserve"> </w:t>
-      </w:r>
-      <w:r>
-        <w:t>Was soll ich jetzt machen?</w:t>
-      </w:r>
-    </w:p>
-    <w:p/>
-    <w:p>
-      <w:r>
-        <w:t xml:space="preserve">I: </w:t>
-      </w:r>
-      <w:r>
-        <w:t>Den Wochenüberblick</w:t>
-      </w:r>
-      <w:r>
-        <w:t xml:space="preserve"> a</w:t>
-      </w:r>
-      <w:r>
-        <w:t>nzeige</w:t>
-      </w:r>
-      <w:r>
-        <w:t>n</w:t>
-      </w:r>
-      <w:r>
-        <w:t xml:space="preserve"> lassen.</w:t>
-      </w:r>
-      <w:r>
-        <w:t xml:space="preserve"> </w:t>
-      </w:r>
-      <w:r>
-        <w:t>Also würden Sie jetzt sagen, sind Sie fertig</w:t>
-      </w:r>
-    </w:p>
-    <w:p>
-      <w:r>
-        <w:t>oder müssten Sie noch irgendwas erledigen?</w:t>
-      </w:r>
-    </w:p>
-    <w:p/>
-    <w:p>
-      <w:r>
-        <w:t xml:space="preserve">T2: </w:t>
-      </w:r>
-      <w:r>
-        <w:t>Ich habe jetzt eine Kalenderwoche 25 angeklickt.</w:t>
-      </w:r>
-      <w:r>
-        <w:t xml:space="preserve"> </w:t>
-      </w:r>
-      <w:r>
-        <w:t>Es geht nur mal mit der rechten Taste da rein</w:t>
-      </w:r>
-      <w:r>
-        <w:t xml:space="preserve"> </w:t>
-      </w:r>
-      <w:r>
-        <w:rPr>
-          <w:color w:val="4472C4" w:themeColor="accent1"/>
-        </w:rPr>
-        <w:t>(Führt einen Rechtsklick auf die Kalenderwoche 25 aus)</w:t>
-      </w:r>
-      <w:r>
-        <w:t>.</w:t>
-      </w:r>
-      <w:r>
-        <w:t xml:space="preserve"> </w:t>
-      </w:r>
-      <w:r>
-        <w:t>Da ist keine Funktion.</w:t>
-      </w:r>
-    </w:p>
-    <w:p>
-      <w:r>
-        <w:t>Wenn ich die 25er Kalenderwoche ankli</w:t>
-      </w:r>
-      <w:r>
-        <w:t xml:space="preserve">cke </w:t>
-      </w:r>
-      <w:r>
-        <w:rPr>
-          <w:color w:val="4472C4" w:themeColor="accent1"/>
-        </w:rPr>
-        <w:t>(Klickt auf die KW 25)</w:t>
-      </w:r>
-      <w:r>
-        <w:rPr>
-          <w:color w:val="4472C4" w:themeColor="accent1"/>
-        </w:rPr>
-        <w:t>,</w:t>
-      </w:r>
-      <w:r>
-        <w:rPr>
-          <w:color w:val="4472C4" w:themeColor="accent1"/>
-        </w:rPr>
-        <w:t xml:space="preserve"> </w:t>
-      </w:r>
-      <w:r>
-        <w:t>kriege ich drei Dinge</w:t>
-      </w:r>
-      <w:r>
-        <w:t xml:space="preserve"> </w:t>
-      </w:r>
-      <w:r>
-        <w:t>angezeigt.</w:t>
-      </w:r>
-      <w:r>
-        <w:t xml:space="preserve"> </w:t>
-      </w:r>
-      <w:proofErr w:type="gramStart"/>
-      <w:r>
-        <w:t>Fieber</w:t>
-      </w:r>
-      <w:r>
-        <w:t xml:space="preserve"> </w:t>
-      </w:r>
-      <w:r>
-        <w:t>,</w:t>
-      </w:r>
-      <w:proofErr w:type="gramEnd"/>
-      <w:r>
-        <w:t xml:space="preserve"> </w:t>
-      </w:r>
-      <w:r>
-        <w:t>Gli</w:t>
-      </w:r>
-      <w:r>
-        <w:t>ederschme</w:t>
-      </w:r>
-      <w:r>
-        <w:t>rzen</w:t>
-      </w:r>
-      <w:r>
-        <w:t xml:space="preserve"> und Durchfall.</w:t>
-      </w:r>
-      <w:r>
-        <w:t xml:space="preserve"> </w:t>
-      </w:r>
-      <w:r>
-        <w:t>Sonst nichts.</w:t>
-      </w:r>
-      <w:r>
-        <w:t xml:space="preserve"> </w:t>
-      </w:r>
-      <w:r>
-        <w:t xml:space="preserve">Weder </w:t>
-      </w:r>
-      <w:proofErr w:type="gramStart"/>
-      <w:r>
-        <w:t>die Tage,</w:t>
-      </w:r>
-      <w:proofErr w:type="gramEnd"/>
-      <w:r>
-        <w:t xml:space="preserve"> noch die Häufigkeit, noch sonst irgendwas.</w:t>
-      </w:r>
-      <w:r>
-        <w:t xml:space="preserve"> </w:t>
-      </w:r>
-      <w:r>
-        <w:t xml:space="preserve">Jetzt gehe ich auf die einzelne Symptome </w:t>
-      </w:r>
-      <w:proofErr w:type="gramStart"/>
-      <w:r>
-        <w:t>drauf</w:t>
-      </w:r>
-      <w:r>
-        <w:t xml:space="preserve"> </w:t>
-      </w:r>
-      <w:r>
-        <w:t xml:space="preserve"> </w:t>
-      </w:r>
-      <w:r>
-        <w:rPr>
-          <w:color w:val="4472C4" w:themeColor="accent1"/>
-        </w:rPr>
-        <w:t>(</w:t>
-      </w:r>
-      <w:proofErr w:type="gramEnd"/>
-      <w:r>
-        <w:rPr>
-          <w:color w:val="4472C4" w:themeColor="accent1"/>
-        </w:rPr>
-        <w:t>Klickt auf das Symptom Fieber)</w:t>
-      </w:r>
-      <w:r>
-        <w:t xml:space="preserve"> </w:t>
-      </w:r>
-      <w:r>
-        <w:t>und da</w:t>
-      </w:r>
-      <w:r>
-        <w:t xml:space="preserve"> </w:t>
-      </w:r>
-      <w:r>
-        <w:t>kriege ich dann</w:t>
-      </w:r>
-      <w:r>
-        <w:t xml:space="preserve"> </w:t>
-      </w:r>
-      <w:r>
-        <w:t>eine Anzeige</w:t>
-      </w:r>
-      <w:r>
-        <w:t xml:space="preserve"> </w:t>
-      </w:r>
-      <w:r>
-        <w:t>über die</w:t>
-      </w:r>
-      <w:r>
-        <w:t xml:space="preserve"> </w:t>
-      </w:r>
-      <w:r>
-        <w:t>den Tagesverlauf,</w:t>
-      </w:r>
-      <w:r>
-        <w:t xml:space="preserve"> </w:t>
-      </w:r>
-      <w:r>
-        <w:t>auch die Tage von Montag bis Sonntag</w:t>
-      </w:r>
-      <w:r>
-        <w:t xml:space="preserve"> </w:t>
-      </w:r>
-      <w:r>
-        <w:t>über den Symptomverlauf.</w:t>
-      </w:r>
-      <w:r>
-        <w:t xml:space="preserve"> </w:t>
-      </w:r>
-      <w:r>
-        <w:t>So, da habe ich eine blaue Linie,</w:t>
-      </w:r>
-      <w:r>
-        <w:t xml:space="preserve"> </w:t>
-      </w:r>
-      <w:r>
-        <w:t>die da durchgeht.</w:t>
-      </w:r>
-      <w:r>
-        <w:t xml:space="preserve"> </w:t>
-      </w:r>
-      <w:r>
-        <w:t>Ich weiß nicht, was die blaue Linie sagen soll.</w:t>
-      </w:r>
-      <w:r>
-        <w:t xml:space="preserve"> </w:t>
-      </w:r>
-    </w:p>
-    <w:p/>
-    <w:p>
-      <w:r>
-        <w:t xml:space="preserve">I: </w:t>
-      </w:r>
-      <w:r>
-        <w:t>Das würde dann...</w:t>
-      </w:r>
-      <w:r>
-        <w:t xml:space="preserve"> </w:t>
-      </w:r>
-    </w:p>
-    <w:p/>
-    <w:p>
-      <w:r>
-        <w:t xml:space="preserve">T2: </w:t>
-      </w:r>
-      <w:r>
-        <w:t>Das ist dann das Fieber.</w:t>
-      </w:r>
-      <w:r>
-        <w:t xml:space="preserve"> </w:t>
-      </w:r>
-      <w:r>
-        <w:t>Ich nehme an, das ist die Intensität.</w:t>
-      </w:r>
-      <w:r>
-        <w:t xml:space="preserve"> </w:t>
-      </w:r>
-      <w:r>
-        <w:t>Ich h</w:t>
-      </w:r>
-      <w:r>
-        <w:t xml:space="preserve">abe </w:t>
-      </w:r>
-      <w:r>
-        <w:t>unter dieser Grafik</w:t>
-      </w:r>
-      <w:r>
-        <w:t xml:space="preserve"> </w:t>
-      </w:r>
-      <w:r>
-        <w:t>drei Punkte.</w:t>
-      </w:r>
-      <w:r>
-        <w:t xml:space="preserve"> </w:t>
-      </w:r>
-      <w:r>
-        <w:t>Drei Buttons zum Anklicken.</w:t>
-      </w:r>
-      <w:r>
-        <w:t xml:space="preserve"> </w:t>
-      </w:r>
-      <w:r>
-        <w:t>Ich gehe so auf Intensität.</w:t>
-      </w:r>
-      <w:r>
-        <w:t xml:space="preserve"> </w:t>
-      </w:r>
-      <w:r>
-        <w:t>Dann gehe ich mal auf die Häufigkeit.</w:t>
-      </w:r>
-      <w:r>
-        <w:t xml:space="preserve"> </w:t>
-      </w:r>
-      <w:r>
-        <w:rPr>
-          <w:color w:val="4472C4" w:themeColor="accent1"/>
-        </w:rPr>
-        <w:t xml:space="preserve">(Klickt Checkbox die Intensität, die Häufigkeit und die Dauer an) </w:t>
-      </w:r>
-      <w:r>
-        <w:t xml:space="preserve">Und wenn ich die </w:t>
-      </w:r>
-      <w:proofErr w:type="spellStart"/>
-      <w:r>
-        <w:t>ankli</w:t>
-      </w:r>
-      <w:r>
-        <w:t>cke</w:t>
-      </w:r>
-      <w:r>
-        <w:t>e</w:t>
-      </w:r>
-      <w:proofErr w:type="spellEnd"/>
-      <w:r>
-        <w:t>,</w:t>
-      </w:r>
-      <w:r>
-        <w:t xml:space="preserve"> </w:t>
-      </w:r>
-      <w:r>
-        <w:t>ändert sich nichts von der Anzeige her.</w:t>
-      </w:r>
-      <w:r>
-        <w:t xml:space="preserve"> </w:t>
-      </w:r>
-      <w:r>
-        <w:t>Das nehme ich wieder raus.</w:t>
-      </w:r>
-      <w:r>
-        <w:t xml:space="preserve"> </w:t>
-      </w:r>
-      <w:r>
-        <w:t>Also ich lese das mal so.</w:t>
-      </w:r>
-      <w:r>
-        <w:t xml:space="preserve"> </w:t>
-      </w:r>
-      <w:r>
-        <w:t>Auf der linken Seite habe ich die Grafik von 0 bis 6 oben.</w:t>
-      </w:r>
-      <w:r>
-        <w:t xml:space="preserve"> </w:t>
-      </w:r>
-      <w:r>
-        <w:t xml:space="preserve">Ich </w:t>
-      </w:r>
-      <w:r>
-        <w:t>vermute</w:t>
-      </w:r>
-      <w:r>
-        <w:t xml:space="preserve"> mal, </w:t>
-      </w:r>
-      <w:r>
-        <w:lastRenderedPageBreak/>
-        <w:t>damit ist die Intensität gemeint.</w:t>
-      </w:r>
-      <w:r>
-        <w:t xml:space="preserve"> </w:t>
-      </w:r>
-      <w:r>
-        <w:t>Und die Orangen, Balken...</w:t>
-      </w:r>
-      <w:r>
-        <w:t xml:space="preserve"> </w:t>
-      </w:r>
-      <w:r>
-        <w:t>Ja, das ist doch die Intensität.</w:t>
-      </w:r>
-      <w:r>
-        <w:t xml:space="preserve"> </w:t>
-      </w:r>
-      <w:r>
-        <w:t>Was ist mit dem Blauen?</w:t>
-      </w:r>
-      <w:r>
-        <w:t xml:space="preserve"> </w:t>
-      </w:r>
-      <w:r>
-        <w:t>Ist es vielleicht die Häufigkeit?</w:t>
-      </w:r>
-      <w:r>
-        <w:t xml:space="preserve"> </w:t>
-      </w:r>
-      <w:r>
-        <w:t>Oder ist es blaue die</w:t>
-      </w:r>
-      <w:r>
-        <w:t xml:space="preserve"> </w:t>
-      </w:r>
-      <w:r>
-        <w:t>Intensität</w:t>
-      </w:r>
-      <w:r>
-        <w:t xml:space="preserve"> </w:t>
-      </w:r>
-      <w:r>
-        <w:t>und die Orangen sind die Häufigkeit?</w:t>
-      </w:r>
-      <w:r>
-        <w:t xml:space="preserve"> </w:t>
-      </w:r>
-      <w:r>
-        <w:t>Das kann ich jetzt nicht unterscheiden.</w:t>
-      </w:r>
-      <w:r>
-        <w:t xml:space="preserve"> </w:t>
-      </w:r>
-    </w:p>
-    <w:p/>
-    <w:p>
-      <w:r>
-        <w:t xml:space="preserve">I: </w:t>
-      </w:r>
-      <w:r>
-        <w:t>Das ist jetzt auch kein Problem.</w:t>
-      </w:r>
-      <w:r>
-        <w:t xml:space="preserve"> </w:t>
-      </w:r>
-      <w:r>
-        <w:t>Das soll wirklich plus demonstrativ da sein.</w:t>
-      </w:r>
-      <w:r>
-        <w:t xml:space="preserve"> </w:t>
-      </w:r>
-      <w:r>
-        <w:t>Die Grafik ändert sich auch nicht normalerweise.</w:t>
-      </w:r>
-      <w:r>
-        <w:t xml:space="preserve"> </w:t>
-      </w:r>
-      <w:r>
-        <w:t>Es sollte dann so sein, wie Sie jetzt gerade,</w:t>
-      </w:r>
-      <w:r>
-        <w:t xml:space="preserve"> </w:t>
-      </w:r>
-      <w:r>
-        <w:t>wenn Sie auf Intensität klicken,</w:t>
-      </w:r>
-      <w:r>
-        <w:t xml:space="preserve"> </w:t>
-      </w:r>
-      <w:r>
-        <w:t xml:space="preserve">dass sich die Grafik dann oben dementsprechend </w:t>
+        <w:t>Das fä</w:t>
+      </w:r>
+      <w:r>
+        <w:t>llt</w:t>
+      </w:r>
+      <w:r>
+        <w:t xml:space="preserve"> mir jetzt ad hoc nichts ein.</w:t>
+      </w:r>
+      <w:r>
+        <w:t xml:space="preserve"> </w:t>
+      </w:r>
+      <w:r>
+        <w:t>Ne.</w:t>
+      </w:r>
+      <w:r>
+        <w:t xml:space="preserve"> </w:t>
+      </w:r>
+      <w:r>
+        <w:t>Intensität und Häufigkeit, Dauer.</w:t>
+      </w:r>
+      <w:r>
+        <w:t xml:space="preserve"> </w:t>
+      </w:r>
+      <w:r>
+        <w:t>Das eine ist ja, ich sag mal beim Schmerz,</w:t>
+      </w:r>
+      <w:r>
+        <w:t xml:space="preserve"> </w:t>
+      </w:r>
+      <w:r>
+        <w:t xml:space="preserve">ist es ja die </w:t>
       </w:r>
       <w:proofErr w:type="spellStart"/>
       <w:proofErr w:type="gramStart"/>
       <w:r>
-        <w:t>ändert.Genau</w:t>
+        <w:t>Schmerzintensität,wie</w:t>
       </w:r>
       <w:proofErr w:type="spellEnd"/>
       <w:proofErr w:type="gramEnd"/>
       <w:r>
-        <w:t>.</w:t>
-      </w:r>
-      <w:r>
-        <w:t xml:space="preserve"> </w:t>
-      </w:r>
-      <w:r>
-        <w:t>Ist jetzt plus leider hier noch nicht gemacht worden.</w:t>
-      </w:r>
-      <w:r>
-        <w:t xml:space="preserve"> </w:t>
-      </w:r>
-      <w:r>
-        <w:t>Und deswegen ändert sich da jetzt quasi noch nicht dynamisch.</w:t>
+        <w:t xml:space="preserve"> oft der Schmerz die Dauer.</w:t>
+      </w:r>
+      <w:r>
+        <w:t xml:space="preserve"> </w:t>
+      </w:r>
+      <w:r>
+        <w:t>Ne.</w:t>
+      </w:r>
+    </w:p>
+    <w:p>
+      <w:r>
+        <w:t>Und so ad hoc fä</w:t>
+      </w:r>
+      <w:r>
+        <w:t>ll</w:t>
+      </w:r>
+      <w:r>
+        <w:t>t mir jetzt nichts ein.</w:t>
+      </w:r>
+    </w:p>
+    <w:p/>
+    <w:p>
+      <w:r>
+        <w:t xml:space="preserve">I: </w:t>
+      </w:r>
+      <w:r>
+        <w:t>Okay, ne, ist kein Problem.</w:t>
+      </w:r>
+      <w:r>
+        <w:t xml:space="preserve"> </w:t>
+      </w:r>
+      <w:r>
+        <w:t>Sehr schön.</w:t>
+      </w:r>
+      <w:r>
+        <w:t xml:space="preserve"> </w:t>
+      </w:r>
+      <w:r>
+        <w:t>Gut.</w:t>
+      </w:r>
+      <w:r>
+        <w:t xml:space="preserve"> </w:t>
+      </w:r>
+      <w:r>
+        <w:t>Schön, dann würden wir weitermachen.</w:t>
+      </w:r>
+      <w:r>
+        <w:t xml:space="preserve"> </w:t>
+      </w:r>
+      <w:r>
+        <w:t>Oder</w:t>
+      </w:r>
+      <w:r>
+        <w:t xml:space="preserve"> </w:t>
+      </w:r>
+      <w:r>
+        <w:t>haben Sie noch irgendwelche Anmerkungen?</w:t>
       </w:r>
     </w:p>
     <w:p/>
@@ -3078,224 +3254,14 @@
         <w:t xml:space="preserve">T2: </w:t>
       </w:r>
       <w:r>
-        <w:t>Aber diese drei Punkte machen Sinn, die da aufgeführt sind.</w:t>
-      </w:r>
-      <w:r>
-        <w:t xml:space="preserve"> </w:t>
-      </w:r>
-      <w:r>
-        <w:t>Intensität, Häufigkeit und auch die Dauer.</w:t>
-      </w:r>
-      <w:r>
-        <w:t xml:space="preserve"> </w:t>
-      </w:r>
-      <w:r>
-        <w:t>Muss man sagen.</w:t>
-      </w:r>
-    </w:p>
-    <w:p/>
-    <w:p>
-      <w:r>
-        <w:t xml:space="preserve">I: </w:t>
-      </w:r>
-      <w:r>
-        <w:t>Okay.</w:t>
-      </w:r>
-      <w:r>
-        <w:t xml:space="preserve"> </w:t>
-      </w:r>
-    </w:p>
-    <w:p/>
-    <w:p>
-      <w:r>
-        <w:t xml:space="preserve">T2: </w:t>
-      </w:r>
-      <w:r>
-        <w:t>Doch, ja.</w:t>
-      </w:r>
-      <w:r>
-        <w:t xml:space="preserve"> </w:t>
-      </w:r>
-      <w:r>
-        <w:t>Wenn man das dann später dann mal</w:t>
-      </w:r>
-      <w:r>
-        <w:t xml:space="preserve"> </w:t>
-      </w:r>
-      <w:r>
-        <w:t>in der weiteren Ausführung anklicken kann</w:t>
-      </w:r>
-      <w:r>
-        <w:t xml:space="preserve"> </w:t>
-      </w:r>
-      <w:r>
-        <w:t>und dann andere Linien angezeigt bekommen</w:t>
-      </w:r>
-      <w:r>
-        <w:t xml:space="preserve"> </w:t>
-      </w:r>
-      <w:r>
-        <w:t>oder die Linien getrennt werden,</w:t>
-      </w:r>
-      <w:r>
-        <w:t xml:space="preserve"> </w:t>
-      </w:r>
-      <w:r>
-        <w:t>die da angezeigt werden, dann macht das auch noch mehr Sinn.</w:t>
-      </w:r>
-      <w:r>
-        <w:t xml:space="preserve"> </w:t>
-      </w:r>
-    </w:p>
-    <w:p/>
-    <w:p>
-      <w:r>
-        <w:t xml:space="preserve">I: </w:t>
-      </w:r>
-      <w:r>
-        <w:t>Okay, gut.</w:t>
-      </w:r>
-      <w:r>
-        <w:t xml:space="preserve"> </w:t>
-      </w:r>
-      <w:r>
-        <w:t>Würden Sie da auch vielleicht noch andere Parameter vermissen,</w:t>
-      </w:r>
-      <w:r>
-        <w:t xml:space="preserve"> </w:t>
-      </w:r>
-      <w:r>
-        <w:t>also wie Intensität, Häufigkeit und Dauer?</w:t>
-      </w:r>
-      <w:r>
-        <w:t xml:space="preserve"> </w:t>
-      </w:r>
-      <w:r>
-        <w:t>Oder sagen Sie, die drei sind aufgeführt?</w:t>
-      </w:r>
-      <w:r>
-        <w:t xml:space="preserve"> </w:t>
-      </w:r>
-    </w:p>
-    <w:p/>
-    <w:p>
-      <w:r>
-        <w:t xml:space="preserve">T2: </w:t>
-      </w:r>
-      <w:r>
-        <w:t>Das fä</w:t>
-      </w:r>
-      <w:r>
-        <w:t>llt</w:t>
-      </w:r>
-      <w:r>
-        <w:t xml:space="preserve"> mir jetzt ad hoc nichts ein.</w:t>
-      </w:r>
-      <w:r>
-        <w:t xml:space="preserve"> </w:t>
-      </w:r>
-      <w:r>
-        <w:t>Ne.</w:t>
-      </w:r>
-      <w:r>
-        <w:t xml:space="preserve"> </w:t>
-      </w:r>
-      <w:r>
-        <w:t>Intensität und Häufigkeit, Dauer.</w:t>
-      </w:r>
-      <w:r>
-        <w:t xml:space="preserve"> </w:t>
-      </w:r>
-      <w:r>
-        <w:t>Das eine ist ja, ich sag mal beim Schmerz,</w:t>
-      </w:r>
-      <w:r>
-        <w:t xml:space="preserve"> </w:t>
-      </w:r>
-      <w:r>
-        <w:t xml:space="preserve">ist es ja die </w:t>
-      </w:r>
-      <w:proofErr w:type="spellStart"/>
+        <w:t xml:space="preserve">Ich </w:t>
+      </w:r>
       <w:proofErr w:type="gramStart"/>
       <w:r>
-        <w:t>Schmerzintensität,wie</w:t>
-      </w:r>
-      <w:proofErr w:type="spellEnd"/>
+        <w:t>hab</w:t>
+      </w:r>
       <w:proofErr w:type="gramEnd"/>
       <w:r>
-        <w:t xml:space="preserve"> oft der Schmerz die Dauer.</w:t>
-      </w:r>
-      <w:r>
-        <w:t xml:space="preserve"> </w:t>
-      </w:r>
-      <w:r>
-        <w:t>Ne.</w:t>
-      </w:r>
-    </w:p>
-    <w:p>
-      <w:r>
-        <w:t>Und so ad hoc fä</w:t>
-      </w:r>
-      <w:r>
-        <w:t>ll</w:t>
-      </w:r>
-      <w:r>
-        <w:t>t mir jetzt nichts ein.</w:t>
-      </w:r>
-    </w:p>
-    <w:p/>
-    <w:p>
-      <w:r>
-        <w:t xml:space="preserve">I: </w:t>
-      </w:r>
-      <w:r>
-        <w:t>Okay, ne, ist kein Problem.</w:t>
-      </w:r>
-      <w:r>
-        <w:t xml:space="preserve"> </w:t>
-      </w:r>
-      <w:r>
-        <w:t>Sehr schön.</w:t>
-      </w:r>
-      <w:r>
-        <w:t xml:space="preserve"> </w:t>
-      </w:r>
-      <w:r>
-        <w:t>Gut.</w:t>
-      </w:r>
-      <w:r>
-        <w:t xml:space="preserve"> </w:t>
-      </w:r>
-      <w:r>
-        <w:t>Schön, dann würden wir weitermachen.</w:t>
-      </w:r>
-      <w:r>
-        <w:t xml:space="preserve"> </w:t>
-      </w:r>
-      <w:r>
-        <w:t>Oder</w:t>
-      </w:r>
-      <w:r>
-        <w:t xml:space="preserve"> </w:t>
-      </w:r>
-      <w:r>
-        <w:t>haben Sie noch irgendwelche Anmerkungen?</w:t>
-      </w:r>
-    </w:p>
-    <w:p/>
-    <w:p>
-      <w:r>
-        <w:t xml:space="preserve">T2: </w:t>
-      </w:r>
-      <w:r>
-        <w:t xml:space="preserve">Ich </w:t>
-      </w:r>
-      <w:proofErr w:type="gramStart"/>
-      <w:r>
-        <w:t>hab</w:t>
-      </w:r>
-      <w:proofErr w:type="gramEnd"/>
-      <w:r>
         <w:t xml:space="preserve"> hier unten drunter dreimal ein Fieber.</w:t>
       </w:r>
       <w:r>
@@ -3380,13 +3346,7 @@
         <w:rPr>
           <w:color w:val="4472C4" w:themeColor="accent1"/>
         </w:rPr>
-        <w:t xml:space="preserve"> </w:t>
-      </w:r>
-      <w:r>
-        <w:rPr>
-          <w:color w:val="4472C4" w:themeColor="accent1"/>
-        </w:rPr>
-        <w:t>(</w:t>
+        <w:t xml:space="preserve"> (</w:t>
       </w:r>
       <w:r>
         <w:rPr>
@@ -3710,21 +3670,16 @@
         <w:t xml:space="preserve"> </w:t>
       </w:r>
       <w:r>
-        <w:t xml:space="preserve">auf ein </w:t>
-      </w:r>
-      <w:proofErr w:type="spellStart"/>
-      <w:r>
-        <w:t>En</w:t>
+        <w:t>auf ein En</w:t>
       </w:r>
       <w:r>
         <w:t>terknopf</w:t>
       </w:r>
       <w:r>
-        <w:t>oder</w:t>
-      </w:r>
-      <w:proofErr w:type="spellEnd"/>
-      <w:r>
-        <w:t xml:space="preserve"> so,</w:t>
+        <w:t xml:space="preserve"> </w:t>
+      </w:r>
+      <w:r>
+        <w:t>oder so,</w:t>
       </w:r>
       <w:r>
         <w:t xml:space="preserve"> </w:t>
@@ -3998,58 +3953,54 @@
       <w:r>
         <w:t xml:space="preserve"> </w:t>
       </w:r>
+      <w:r>
+        <w:t>Ich bekomme</w:t>
+      </w:r>
+      <w:r>
+        <w:t xml:space="preserve"> ein Grau</w:t>
+      </w:r>
+      <w:r>
+        <w:t>en</w:t>
+      </w:r>
+      <w:r>
+        <w:t>kasten angezeigt.</w:t>
+      </w:r>
+    </w:p>
+    <w:p>
+      <w:r>
+        <w:t>Mit einer typischen Rollleiste</w:t>
+      </w:r>
+      <w:r>
+        <w:t xml:space="preserve"> sag ich mal.</w:t>
+      </w:r>
+      <w:r>
+        <w:t xml:space="preserve"> </w:t>
+      </w:r>
+      <w:r>
+        <w:t>Und die kann ich nicht bedienen.</w:t>
+      </w:r>
+      <w:r>
+        <w:t xml:space="preserve"> </w:t>
+      </w:r>
+      <w:r>
+        <w:t xml:space="preserve">Weder mit der </w:t>
+      </w:r>
+      <w:r>
+        <w:t>Maus</w:t>
+      </w:r>
+      <w:r>
+        <w:t xml:space="preserve"> </w:t>
+      </w:r>
+      <w:r>
+        <w:t xml:space="preserve">noch mit dem </w:t>
+      </w:r>
       <w:proofErr w:type="gramStart"/>
       <w:r>
-        <w:t>Bekomme</w:t>
+        <w:t>Scroll,</w:t>
       </w:r>
       <w:proofErr w:type="gramEnd"/>
       <w:r>
-        <w:t xml:space="preserve"> ein Grau</w:t>
-      </w:r>
-      <w:r>
-        <w:t>en</w:t>
-      </w:r>
-      <w:r>
-        <w:t>kasten angezeigt.</w:t>
-      </w:r>
-    </w:p>
-    <w:p>
-      <w:proofErr w:type="gramStart"/>
-      <w:r>
-        <w:t>Mit einer typischen</w:t>
-      </w:r>
-      <w:r>
-        <w:t xml:space="preserve"> </w:t>
-      </w:r>
-      <w:r>
-        <w:t>Rollleiste,</w:t>
-      </w:r>
-      <w:proofErr w:type="gramEnd"/>
-      <w:r>
-        <w:t xml:space="preserve"> sag ich mal.</w:t>
-      </w:r>
-      <w:r>
-        <w:t xml:space="preserve"> </w:t>
-      </w:r>
-      <w:r>
-        <w:t>Und die kann ich nicht bedienen.</w:t>
-      </w:r>
-      <w:r>
-        <w:t xml:space="preserve"> </w:t>
-      </w:r>
-      <w:r>
-        <w:t xml:space="preserve">Weder mit der </w:t>
-      </w:r>
-      <w:proofErr w:type="gramStart"/>
-      <w:r>
-        <w:t>Maus,</w:t>
-      </w:r>
-      <w:proofErr w:type="gramEnd"/>
-      <w:r>
-        <w:t xml:space="preserve"> </w:t>
-      </w:r>
-      <w:r>
-        <w:t>noch mit dem Scroll, noch sonst irgendwas.</w:t>
+        <w:t xml:space="preserve"> noch sonst irgendwas.</w:t>
       </w:r>
       <w:r>
         <w:t xml:space="preserve"> </w:t>
@@ -9053,6 +9004,7 @@
     <w:sectPr>
       <w:pgSz w:w="11906" w:h="16838"/>
       <w:pgMar w:top="1417" w:right="1417" w:bottom="1134" w:left="1417" w:header="708" w:footer="708" w:gutter="0"/>
+      <w:lnNumType w:countBy="1" w:restart="continuous"/>
       <w:cols w:space="708"/>
       <w:docGrid w:linePitch="360"/>
     </w:sectPr>
@@ -9484,6 +9436,14 @@
     <w:semiHidden/>
     <w:unhideWhenUsed/>
   </w:style>
+  <w:style w:type="character" w:styleId="Zeilennummer">
+    <w:name w:val="line number"/>
+    <w:basedOn w:val="Absatz-Standardschriftart"/>
+    <w:uiPriority w:val="99"/>
+    <w:semiHidden/>
+    <w:unhideWhenUsed/>
+    <w:rsid w:val="00A76765"/>
+  </w:style>
 </w:styles>
 </file>
 

</xml_diff>